<commit_message>
docs: report in docx
</commit_message>
<xml_diff>
--- a/reports/Mihnovec_S_E/Lab_1/rep/SPP1.docx
+++ b/reports/Mihnovec_S_E/Lab_1/rep/SPP1.docx
@@ -8,13 +8,15 @@
         <w:ind w:left="1" w:right="423"/>
         <w:jc w:val="center"/>
         <w:rPr>
-          <w:sz w:val="28"/>
+          <w:sz w:val="26"/>
+          <w:szCs w:val="26"/>
         </w:rPr>
       </w:pPr>
       <w:r>
         <w:rPr>
           <w:spacing w:val="6"/>
-          <w:sz w:val="28"/>
+          <w:sz w:val="26"/>
+          <w:szCs w:val="26"/>
         </w:rPr>
         <w:t>МИНИСТЕРСТВО</w:t>
       </w:r>
@@ -22,14 +24,16 @@
         <w:rPr>
           <w:spacing w:val="65"/>
           <w:w w:val="150"/>
-          <w:sz w:val="28"/>
+          <w:sz w:val="26"/>
+          <w:szCs w:val="26"/>
         </w:rPr>
         <w:t xml:space="preserve"> </w:t>
       </w:r>
       <w:r>
         <w:rPr>
           <w:spacing w:val="6"/>
-          <w:sz w:val="28"/>
+          <w:sz w:val="26"/>
+          <w:szCs w:val="26"/>
         </w:rPr>
         <w:t>ОБРАЗОВАНИЯ</w:t>
       </w:r>
@@ -37,14 +41,16 @@
         <w:rPr>
           <w:spacing w:val="68"/>
           <w:w w:val="150"/>
-          <w:sz w:val="28"/>
+          <w:sz w:val="26"/>
+          <w:szCs w:val="26"/>
         </w:rPr>
         <w:t xml:space="preserve"> </w:t>
       </w:r>
       <w:r>
         <w:rPr>
           <w:spacing w:val="6"/>
-          <w:sz w:val="28"/>
+          <w:sz w:val="26"/>
+          <w:szCs w:val="26"/>
         </w:rPr>
         <w:t>РЕСПУБЛИКИ</w:t>
       </w:r>
@@ -52,14 +58,16 @@
         <w:rPr>
           <w:spacing w:val="68"/>
           <w:w w:val="150"/>
-          <w:sz w:val="28"/>
+          <w:sz w:val="26"/>
+          <w:szCs w:val="26"/>
         </w:rPr>
         <w:t xml:space="preserve"> </w:t>
       </w:r>
       <w:r>
         <w:rPr>
           <w:spacing w:val="-2"/>
-          <w:sz w:val="28"/>
+          <w:sz w:val="26"/>
+          <w:szCs w:val="26"/>
         </w:rPr>
         <w:t>БЕЛАРУСЬ</w:t>
       </w:r>
@@ -68,7 +76,8 @@
       <w:pPr>
         <w:spacing w:before="33"/>
         <w:rPr>
-          <w:sz w:val="28"/>
+          <w:sz w:val="26"/>
+          <w:szCs w:val="26"/>
         </w:rPr>
       </w:pPr>
     </w:p>
@@ -78,13 +87,15 @@
         <w:ind w:left="1" w:right="423"/>
         <w:jc w:val="center"/>
         <w:rPr>
-          <w:sz w:val="28"/>
+          <w:sz w:val="26"/>
+          <w:szCs w:val="26"/>
         </w:rPr>
       </w:pPr>
       <w:r>
         <w:rPr>
           <w:w w:val="110"/>
-          <w:sz w:val="28"/>
+          <w:sz w:val="26"/>
+          <w:szCs w:val="26"/>
         </w:rPr>
         <w:t>УЧРЕЖДЕНИЕ</w:t>
       </w:r>
@@ -92,7 +103,8 @@
         <w:rPr>
           <w:spacing w:val="41"/>
           <w:w w:val="110"/>
-          <w:sz w:val="28"/>
+          <w:sz w:val="26"/>
+          <w:szCs w:val="26"/>
         </w:rPr>
         <w:t xml:space="preserve"> </w:t>
       </w:r>
@@ -100,7 +112,8 @@
         <w:rPr>
           <w:spacing w:val="-2"/>
           <w:w w:val="110"/>
-          <w:sz w:val="28"/>
+          <w:sz w:val="26"/>
+          <w:szCs w:val="26"/>
         </w:rPr>
         <w:t>ОБРАЗОВАНИЯ</w:t>
       </w:r>
@@ -112,14 +125,16 @@
         <w:jc w:val="center"/>
         <w:rPr>
           <w:rFonts w:ascii="Sitka Banner" w:hAnsi="Sitka Banner"/>
-          <w:sz w:val="24"/>
+          <w:sz w:val="26"/>
+          <w:szCs w:val="26"/>
         </w:rPr>
       </w:pPr>
       <w:r>
         <w:rPr>
           <w:rFonts w:ascii="Sitka Banner" w:hAnsi="Sitka Banner"/>
           <w:w w:val="120"/>
-          <w:sz w:val="24"/>
+          <w:sz w:val="26"/>
+          <w:szCs w:val="26"/>
         </w:rPr>
         <w:t>«БРЕСТСКИЙ</w:t>
       </w:r>
@@ -128,7 +143,8 @@
           <w:rFonts w:ascii="Sitka Banner" w:hAnsi="Sitka Banner"/>
           <w:spacing w:val="63"/>
           <w:w w:val="120"/>
-          <w:sz w:val="24"/>
+          <w:sz w:val="26"/>
+          <w:szCs w:val="26"/>
         </w:rPr>
         <w:t xml:space="preserve"> </w:t>
       </w:r>
@@ -136,7 +152,8 @@
         <w:rPr>
           <w:rFonts w:ascii="Sitka Banner" w:hAnsi="Sitka Banner"/>
           <w:w w:val="120"/>
-          <w:sz w:val="24"/>
+          <w:sz w:val="26"/>
+          <w:szCs w:val="26"/>
         </w:rPr>
         <w:t>ГОСУДАРСТВЕННЫЙ</w:t>
       </w:r>
@@ -145,7 +162,8 @@
           <w:rFonts w:ascii="Sitka Banner" w:hAnsi="Sitka Banner"/>
           <w:spacing w:val="64"/>
           <w:w w:val="120"/>
-          <w:sz w:val="24"/>
+          <w:sz w:val="26"/>
+          <w:szCs w:val="26"/>
         </w:rPr>
         <w:t xml:space="preserve"> </w:t>
       </w:r>
@@ -153,7 +171,8 @@
         <w:rPr>
           <w:rFonts w:ascii="Sitka Banner" w:hAnsi="Sitka Banner"/>
           <w:w w:val="120"/>
-          <w:sz w:val="24"/>
+          <w:sz w:val="26"/>
+          <w:szCs w:val="26"/>
         </w:rPr>
         <w:t>ТЕХНИЧЕСКИЙ</w:t>
       </w:r>
@@ -162,21 +181,30 @@
           <w:rFonts w:ascii="Sitka Banner" w:hAnsi="Sitka Banner"/>
           <w:spacing w:val="64"/>
           <w:w w:val="120"/>
-          <w:sz w:val="24"/>
+          <w:sz w:val="26"/>
+          <w:szCs w:val="26"/>
         </w:rPr>
         <w:t xml:space="preserve"> </w:t>
       </w:r>
-      <w:proofErr w:type="spellStart"/>
       <w:r>
         <w:rPr>
           <w:rFonts w:ascii="Sitka Banner" w:hAnsi="Sitka Banner"/>
           <w:spacing w:val="-2"/>
           <w:w w:val="120"/>
-          <w:sz w:val="24"/>
-        </w:rPr>
-        <w:t>УНИВЕРСИТЕТк</w:t>
-      </w:r>
-      <w:proofErr w:type="spellEnd"/>
+          <w:sz w:val="26"/>
+          <w:szCs w:val="26"/>
+        </w:rPr>
+        <w:t>УНИВЕРСИТЕТ</w:t>
+      </w:r>
+      <w:r>
+        <w:rPr>
+          <w:rFonts w:ascii="Sitka Banner" w:hAnsi="Sitka Banner"/>
+          <w:w w:val="120"/>
+          <w:sz w:val="26"/>
+          <w:szCs w:val="26"/>
+        </w:rPr>
+        <w:t>»</w:t>
+      </w:r>
     </w:p>
     <w:p>
       <w:pPr>
@@ -184,7 +212,8 @@
         <w:spacing w:before="58"/>
         <w:rPr>
           <w:rFonts w:ascii="Sitka Banner"/>
-          <w:sz w:val="24"/>
+          <w:sz w:val="26"/>
+          <w:szCs w:val="26"/>
         </w:rPr>
       </w:pPr>
     </w:p>
@@ -194,13 +223,15 @@
         <w:jc w:val="center"/>
         <w:rPr>
           <w:rFonts w:ascii="Times New Roman"/>
-          <w:sz w:val="28"/>
+          <w:sz w:val="26"/>
+          <w:szCs w:val="26"/>
         </w:rPr>
       </w:pPr>
       <w:r>
         <w:rPr>
           <w:w w:val="105"/>
-          <w:sz w:val="28"/>
+          <w:sz w:val="26"/>
+          <w:szCs w:val="26"/>
         </w:rPr>
         <w:t>ФАКУЛЬТЕТ</w:t>
       </w:r>
@@ -208,14 +239,16 @@
         <w:rPr>
           <w:spacing w:val="47"/>
           <w:w w:val="105"/>
-          <w:sz w:val="28"/>
+          <w:sz w:val="26"/>
+          <w:szCs w:val="26"/>
         </w:rPr>
         <w:t xml:space="preserve"> </w:t>
       </w:r>
       <w:r>
         <w:rPr>
           <w:w w:val="105"/>
-          <w:sz w:val="28"/>
+          <w:sz w:val="26"/>
+          <w:szCs w:val="26"/>
         </w:rPr>
         <w:t>ЭЛЕКТРОННО-ИНФОРМАЦИОННЫХ</w:t>
       </w:r>
@@ -223,7 +256,8 @@
         <w:rPr>
           <w:spacing w:val="50"/>
           <w:w w:val="105"/>
-          <w:sz w:val="28"/>
+          <w:sz w:val="26"/>
+          <w:szCs w:val="26"/>
         </w:rPr>
         <w:t xml:space="preserve"> </w:t>
       </w:r>
@@ -231,7 +265,8 @@
         <w:rPr>
           <w:spacing w:val="-2"/>
           <w:w w:val="105"/>
-          <w:sz w:val="28"/>
+          <w:sz w:val="26"/>
+          <w:szCs w:val="26"/>
         </w:rPr>
         <w:t>СИСТЕМ</w:t>
       </w:r>
@@ -240,7 +275,8 @@
       <w:pPr>
         <w:spacing w:before="33"/>
         <w:rPr>
-          <w:sz w:val="28"/>
+          <w:sz w:val="26"/>
+          <w:szCs w:val="26"/>
         </w:rPr>
       </w:pPr>
     </w:p>
@@ -249,13 +285,15 @@
         <w:ind w:left="5" w:right="423"/>
         <w:jc w:val="center"/>
         <w:rPr>
-          <w:sz w:val="28"/>
+          <w:sz w:val="26"/>
+          <w:szCs w:val="26"/>
         </w:rPr>
       </w:pPr>
       <w:r>
         <w:rPr>
           <w:w w:val="105"/>
-          <w:sz w:val="28"/>
+          <w:sz w:val="26"/>
+          <w:szCs w:val="26"/>
         </w:rPr>
         <w:t>Кафедра</w:t>
       </w:r>
@@ -263,14 +301,16 @@
         <w:rPr>
           <w:spacing w:val="11"/>
           <w:w w:val="105"/>
-          <w:sz w:val="28"/>
+          <w:sz w:val="26"/>
+          <w:szCs w:val="26"/>
         </w:rPr>
         <w:t xml:space="preserve"> </w:t>
       </w:r>
       <w:r>
         <w:rPr>
           <w:w w:val="105"/>
-          <w:sz w:val="28"/>
+          <w:sz w:val="26"/>
+          <w:szCs w:val="26"/>
         </w:rPr>
         <w:t>интеллектуальных</w:t>
       </w:r>
@@ -278,14 +318,16 @@
         <w:rPr>
           <w:spacing w:val="12"/>
           <w:w w:val="105"/>
-          <w:sz w:val="28"/>
+          <w:sz w:val="26"/>
+          <w:szCs w:val="26"/>
         </w:rPr>
         <w:t xml:space="preserve"> </w:t>
       </w:r>
       <w:r>
         <w:rPr>
           <w:w w:val="105"/>
-          <w:sz w:val="28"/>
+          <w:sz w:val="26"/>
+          <w:szCs w:val="26"/>
         </w:rPr>
         <w:t>информационных</w:t>
       </w:r>
@@ -293,7 +335,8 @@
         <w:rPr>
           <w:spacing w:val="12"/>
           <w:w w:val="105"/>
-          <w:sz w:val="28"/>
+          <w:sz w:val="26"/>
+          <w:szCs w:val="26"/>
         </w:rPr>
         <w:t xml:space="preserve"> </w:t>
       </w:r>
@@ -301,7 +344,8 @@
         <w:rPr>
           <w:spacing w:val="-2"/>
           <w:w w:val="105"/>
-          <w:sz w:val="28"/>
+          <w:sz w:val="26"/>
+          <w:szCs w:val="26"/>
         </w:rPr>
         <w:t>технологий</w:t>
       </w:r>
@@ -309,42 +353,9 @@
     <w:p>
       <w:pPr>
         <w:rPr>
-          <w:sz w:val="28"/>
-        </w:rPr>
-      </w:pPr>
-    </w:p>
-    <w:p>
-      <w:pPr>
-        <w:rPr>
-          <w:sz w:val="28"/>
-        </w:rPr>
-      </w:pPr>
-    </w:p>
-    <w:p>
-      <w:pPr>
-        <w:rPr>
-          <w:sz w:val="28"/>
-        </w:rPr>
-      </w:pPr>
-    </w:p>
-    <w:p>
-      <w:pPr>
-        <w:rPr>
-          <w:sz w:val="28"/>
-        </w:rPr>
-      </w:pPr>
-    </w:p>
-    <w:p>
-      <w:pPr>
-        <w:rPr>
-          <w:sz w:val="28"/>
-        </w:rPr>
-      </w:pPr>
-    </w:p>
-    <w:p>
-      <w:pPr>
-        <w:rPr>
-          <w:sz w:val="28"/>
+          <w:sz w:val="26"/>
+          <w:szCs w:val="26"/>
+          <w:lang w:val="en-US"/>
         </w:rPr>
       </w:pPr>
     </w:p>
@@ -352,59 +363,80 @@
       <w:pPr>
         <w:spacing w:before="134"/>
         <w:rPr>
-          <w:sz w:val="28"/>
+          <w:sz w:val="26"/>
+          <w:szCs w:val="26"/>
         </w:rPr>
       </w:pPr>
     </w:p>
     <w:p>
       <w:pPr>
         <w:pStyle w:val="a3"/>
+        <w:rPr>
+          <w:sz w:val="26"/>
+          <w:szCs w:val="26"/>
+        </w:rPr>
       </w:pPr>
       <w:r>
         <w:rPr>
           <w:w w:val="85"/>
+          <w:sz w:val="26"/>
+          <w:szCs w:val="26"/>
         </w:rPr>
         <w:t>Отчет</w:t>
       </w:r>
       <w:r>
         <w:rPr>
           <w:spacing w:val="24"/>
+          <w:sz w:val="26"/>
+          <w:szCs w:val="26"/>
         </w:rPr>
         <w:t xml:space="preserve"> </w:t>
       </w:r>
       <w:r>
         <w:rPr>
           <w:w w:val="85"/>
+          <w:sz w:val="26"/>
+          <w:szCs w:val="26"/>
         </w:rPr>
         <w:t>по</w:t>
       </w:r>
       <w:r>
         <w:rPr>
           <w:spacing w:val="24"/>
+          <w:sz w:val="26"/>
+          <w:szCs w:val="26"/>
         </w:rPr>
         <w:t xml:space="preserve"> </w:t>
       </w:r>
       <w:r>
         <w:rPr>
           <w:w w:val="85"/>
+          <w:sz w:val="26"/>
+          <w:szCs w:val="26"/>
         </w:rPr>
         <w:t>лабораторной</w:t>
       </w:r>
       <w:r>
         <w:rPr>
           <w:spacing w:val="24"/>
+          <w:sz w:val="26"/>
+          <w:szCs w:val="26"/>
         </w:rPr>
         <w:t xml:space="preserve"> </w:t>
       </w:r>
       <w:r>
         <w:rPr>
           <w:w w:val="85"/>
+          <w:sz w:val="26"/>
+          <w:szCs w:val="26"/>
         </w:rPr>
         <w:t>работе</w:t>
       </w:r>
       <w:r>
         <w:rPr>
           <w:spacing w:val="24"/>
+          <w:sz w:val="26"/>
+          <w:szCs w:val="26"/>
         </w:rPr>
         <w:t xml:space="preserve"> </w:t>
       </w:r>
@@ -412,6 +444,8 @@
         <w:rPr>
           <w:spacing w:val="-5"/>
           <w:w w:val="85"/>
+          <w:sz w:val="26"/>
+          <w:szCs w:val="26"/>
         </w:rPr>
         <w:t>№1</w:t>
       </w:r>
@@ -422,7 +456,8 @@
         <w:spacing w:before="606"/>
         <w:rPr>
           <w:rFonts w:ascii="Comic Sans MS"/>
-          <w:sz w:val="49"/>
+          <w:sz w:val="26"/>
+          <w:szCs w:val="26"/>
         </w:rPr>
       </w:pPr>
     </w:p>
@@ -432,76 +467,40 @@
         <w:jc w:val="center"/>
         <w:rPr>
           <w:rFonts w:ascii="Times New Roman"/>
-          <w:sz w:val="28"/>
-        </w:rPr>
-      </w:pPr>
-      <w:r>
-        <w:rPr>
-          <w:sz w:val="28"/>
+          <w:sz w:val="26"/>
+          <w:szCs w:val="26"/>
+        </w:rPr>
+      </w:pPr>
+      <w:r>
+        <w:rPr>
+          <w:sz w:val="26"/>
+          <w:szCs w:val="26"/>
         </w:rPr>
         <w:t>Специальность</w:t>
       </w:r>
       <w:r>
         <w:rPr>
           <w:spacing w:val="62"/>
-          <w:sz w:val="28"/>
+          <w:sz w:val="26"/>
+          <w:szCs w:val="26"/>
         </w:rPr>
         <w:t xml:space="preserve"> </w:t>
       </w:r>
       <w:r>
         <w:rPr>
           <w:spacing w:val="-2"/>
-          <w:sz w:val="28"/>
-        </w:rPr>
-        <w:t>АС567(з)</w:t>
-      </w:r>
-    </w:p>
-    <w:p>
-      <w:pPr>
-        <w:rPr>
-          <w:sz w:val="28"/>
-        </w:rPr>
-      </w:pPr>
-    </w:p>
-    <w:p>
-      <w:pPr>
-        <w:rPr>
-          <w:sz w:val="28"/>
-        </w:rPr>
-      </w:pPr>
-    </w:p>
-    <w:p>
-      <w:pPr>
-        <w:rPr>
-          <w:sz w:val="28"/>
-        </w:rPr>
-      </w:pPr>
-    </w:p>
-    <w:p>
-      <w:pPr>
-        <w:rPr>
-          <w:sz w:val="28"/>
-        </w:rPr>
-      </w:pPr>
-    </w:p>
-    <w:p>
-      <w:pPr>
-        <w:rPr>
-          <w:sz w:val="28"/>
-        </w:rPr>
-      </w:pPr>
-    </w:p>
-    <w:p>
-      <w:pPr>
-        <w:rPr>
-          <w:sz w:val="28"/>
-        </w:rPr>
-      </w:pPr>
-    </w:p>
-    <w:p>
-      <w:pPr>
-        <w:rPr>
-          <w:sz w:val="28"/>
+          <w:sz w:val="26"/>
+          <w:szCs w:val="26"/>
+        </w:rPr>
+        <w:t>ПО-12</w:t>
+      </w:r>
+    </w:p>
+    <w:p>
+      <w:pPr>
+        <w:rPr>
+          <w:sz w:val="26"/>
+          <w:szCs w:val="26"/>
+          <w:lang w:val="en-US"/>
         </w:rPr>
       </w:pPr>
     </w:p>
@@ -509,7 +508,8 @@
       <w:pPr>
         <w:spacing w:before="72"/>
         <w:rPr>
-          <w:sz w:val="28"/>
+          <w:sz w:val="26"/>
+          <w:szCs w:val="26"/>
         </w:rPr>
       </w:pPr>
     </w:p>
@@ -517,14 +517,16 @@
       <w:pPr>
         <w:ind w:left="5862"/>
         <w:rPr>
-          <w:sz w:val="28"/>
+          <w:sz w:val="26"/>
+          <w:szCs w:val="26"/>
         </w:rPr>
       </w:pPr>
       <w:r>
         <w:rPr>
           <w:spacing w:val="-2"/>
           <w:w w:val="105"/>
-          <w:sz w:val="28"/>
+          <w:sz w:val="26"/>
+          <w:szCs w:val="26"/>
         </w:rPr>
         <w:t>Выполнил</w:t>
       </w:r>
@@ -534,46 +536,79 @@
         <w:spacing w:before="17"/>
         <w:ind w:left="5862"/>
         <w:rPr>
-          <w:sz w:val="28"/>
+          <w:sz w:val="26"/>
+          <w:szCs w:val="26"/>
         </w:rPr>
       </w:pPr>
       <w:r>
         <w:rPr>
           <w:w w:val="105"/>
-          <w:sz w:val="28"/>
-        </w:rPr>
-        <w:t>И.</w:t>
+          <w:sz w:val="26"/>
+          <w:szCs w:val="26"/>
+        </w:rPr>
+        <w:t>С</w:t>
+      </w:r>
+      <w:r>
+        <w:rPr>
+          <w:w w:val="105"/>
+          <w:sz w:val="26"/>
+          <w:szCs w:val="26"/>
+        </w:rPr>
+        <w:t>.</w:t>
       </w:r>
       <w:r>
         <w:rPr>
           <w:spacing w:val="-29"/>
           <w:w w:val="105"/>
-          <w:sz w:val="28"/>
+          <w:sz w:val="26"/>
+          <w:szCs w:val="26"/>
         </w:rPr>
         <w:t xml:space="preserve"> </w:t>
       </w:r>
       <w:r>
         <w:rPr>
           <w:w w:val="105"/>
-          <w:sz w:val="28"/>
-        </w:rPr>
-        <w:t>И.</w:t>
+          <w:sz w:val="26"/>
+          <w:szCs w:val="26"/>
+        </w:rPr>
+        <w:t>Э</w:t>
+      </w:r>
+      <w:r>
+        <w:rPr>
+          <w:w w:val="105"/>
+          <w:sz w:val="26"/>
+          <w:szCs w:val="26"/>
+        </w:rPr>
+        <w:t>.</w:t>
       </w:r>
       <w:r>
         <w:rPr>
           <w:spacing w:val="18"/>
           <w:w w:val="105"/>
-          <w:sz w:val="28"/>
+          <w:sz w:val="26"/>
+          <w:szCs w:val="26"/>
         </w:rPr>
         <w:t xml:space="preserve"> </w:t>
       </w:r>
+      <w:proofErr w:type="spellStart"/>
       <w:r>
         <w:rPr>
           <w:spacing w:val="-2"/>
           <w:w w:val="105"/>
-          <w:sz w:val="28"/>
-        </w:rPr>
-        <w:t>Иванов,</w:t>
+          <w:sz w:val="26"/>
+          <w:szCs w:val="26"/>
+        </w:rPr>
+        <w:t>Михновец</w:t>
+      </w:r>
+      <w:proofErr w:type="spellEnd"/>
+      <w:r>
+        <w:rPr>
+          <w:spacing w:val="-2"/>
+          <w:w w:val="105"/>
+          <w:sz w:val="26"/>
+          <w:szCs w:val="26"/>
+        </w:rPr>
+        <w:t>,</w:t>
       </w:r>
     </w:p>
     <w:p>
@@ -581,13 +616,15 @@
         <w:spacing w:before="17"/>
         <w:ind w:left="5862"/>
         <w:rPr>
-          <w:sz w:val="28"/>
+          <w:sz w:val="26"/>
+          <w:szCs w:val="26"/>
         </w:rPr>
       </w:pPr>
       <w:r>
         <w:rPr>
           <w:w w:val="105"/>
-          <w:sz w:val="28"/>
+          <w:sz w:val="26"/>
+          <w:szCs w:val="26"/>
         </w:rPr>
         <w:t>студент</w:t>
       </w:r>
@@ -595,14 +632,16 @@
         <w:rPr>
           <w:spacing w:val="-7"/>
           <w:w w:val="105"/>
-          <w:sz w:val="28"/>
+          <w:sz w:val="26"/>
+          <w:szCs w:val="26"/>
         </w:rPr>
         <w:t xml:space="preserve"> </w:t>
       </w:r>
       <w:r>
         <w:rPr>
           <w:w w:val="105"/>
-          <w:sz w:val="28"/>
+          <w:sz w:val="26"/>
+          <w:szCs w:val="26"/>
         </w:rPr>
         <w:t>группы</w:t>
       </w:r>
@@ -610,7 +649,8 @@
         <w:rPr>
           <w:spacing w:val="-6"/>
           <w:w w:val="105"/>
-          <w:sz w:val="28"/>
+          <w:sz w:val="26"/>
+          <w:szCs w:val="26"/>
         </w:rPr>
         <w:t xml:space="preserve"> </w:t>
       </w:r>
@@ -618,9 +658,10 @@
         <w:rPr>
           <w:spacing w:val="-4"/>
           <w:w w:val="105"/>
-          <w:sz w:val="28"/>
-        </w:rPr>
-        <w:t>АС567</w:t>
+          <w:sz w:val="26"/>
+          <w:szCs w:val="26"/>
+        </w:rPr>
+        <w:t>ПО-12</w:t>
       </w:r>
     </w:p>
     <w:p>
@@ -628,14 +669,16 @@
         <w:spacing w:before="189"/>
         <w:ind w:left="5953"/>
         <w:rPr>
-          <w:sz w:val="28"/>
+          <w:sz w:val="26"/>
+          <w:szCs w:val="26"/>
         </w:rPr>
       </w:pPr>
       <w:r>
         <w:rPr>
           <w:spacing w:val="-2"/>
           <w:w w:val="105"/>
-          <w:sz w:val="28"/>
+          <w:sz w:val="26"/>
+          <w:szCs w:val="26"/>
         </w:rPr>
         <w:t>Проверил</w:t>
       </w:r>
@@ -645,13 +688,15 @@
         <w:spacing w:before="16"/>
         <w:ind w:left="5953"/>
         <w:rPr>
-          <w:sz w:val="28"/>
+          <w:sz w:val="26"/>
+          <w:szCs w:val="26"/>
         </w:rPr>
       </w:pPr>
       <w:r>
         <w:rPr>
           <w:w w:val="105"/>
-          <w:sz w:val="28"/>
+          <w:sz w:val="26"/>
+          <w:szCs w:val="26"/>
         </w:rPr>
         <w:t>А.</w:t>
       </w:r>
@@ -659,40 +704,72 @@
         <w:rPr>
           <w:spacing w:val="-29"/>
           <w:w w:val="105"/>
-          <w:sz w:val="28"/>
+          <w:sz w:val="26"/>
+          <w:szCs w:val="26"/>
         </w:rPr>
         <w:t xml:space="preserve"> </w:t>
       </w:r>
       <w:r>
         <w:rPr>
           <w:w w:val="105"/>
-          <w:sz w:val="28"/>
-        </w:rPr>
-        <w:t>А.</w:t>
+          <w:sz w:val="26"/>
+          <w:szCs w:val="26"/>
+        </w:rPr>
+        <w:t>Д</w:t>
+      </w:r>
+      <w:r>
+        <w:rPr>
+          <w:w w:val="105"/>
+          <w:sz w:val="26"/>
+          <w:szCs w:val="26"/>
+        </w:rPr>
+        <w:t>.</w:t>
       </w:r>
       <w:r>
         <w:rPr>
           <w:spacing w:val="7"/>
           <w:w w:val="105"/>
-          <w:sz w:val="28"/>
+          <w:sz w:val="26"/>
+          <w:szCs w:val="26"/>
         </w:rPr>
         <w:t xml:space="preserve"> </w:t>
       </w:r>
-      <w:proofErr w:type="spellStart"/>
       <w:r>
         <w:rPr>
           <w:spacing w:val="-2"/>
           <w:w w:val="105"/>
-          <w:sz w:val="28"/>
-        </w:rPr>
-        <w:t>Крощенко</w:t>
-      </w:r>
-      <w:proofErr w:type="spellEnd"/>
+          <w:sz w:val="26"/>
+          <w:szCs w:val="26"/>
+        </w:rPr>
+        <w:t>К</w:t>
+      </w:r>
       <w:r>
         <w:rPr>
           <w:spacing w:val="-2"/>
           <w:w w:val="105"/>
-          <w:sz w:val="28"/>
+          <w:sz w:val="26"/>
+          <w:szCs w:val="26"/>
+          <w:lang w:val="be-BY"/>
+        </w:rPr>
+        <w:t>ул</w:t>
+      </w:r>
+      <w:proofErr w:type="spellStart"/>
+      <w:r>
+        <w:rPr>
+          <w:spacing w:val="-2"/>
+          <w:w w:val="105"/>
+          <w:sz w:val="26"/>
+          <w:szCs w:val="26"/>
+        </w:rPr>
+        <w:t>ик</w:t>
+      </w:r>
+      <w:proofErr w:type="spellEnd"/>
+      <w:r>
+        <w:rPr>
+          <w:spacing w:val="-2"/>
+          <w:w w:val="105"/>
+          <w:sz w:val="26"/>
+          <w:szCs w:val="26"/>
         </w:rPr>
         <w:t>,</w:t>
       </w:r>
@@ -702,13 +779,15 @@
         <w:spacing w:before="17"/>
         <w:ind w:left="5953"/>
         <w:rPr>
-          <w:sz w:val="28"/>
+          <w:sz w:val="26"/>
+          <w:szCs w:val="26"/>
         </w:rPr>
       </w:pPr>
       <w:r>
         <w:rPr>
           <w:w w:val="105"/>
-          <w:sz w:val="28"/>
+          <w:sz w:val="26"/>
+          <w:szCs w:val="26"/>
         </w:rPr>
         <w:t>ст.</w:t>
       </w:r>
@@ -716,14 +795,16 @@
         <w:rPr>
           <w:spacing w:val="36"/>
           <w:w w:val="105"/>
-          <w:sz w:val="28"/>
+          <w:sz w:val="26"/>
+          <w:szCs w:val="26"/>
         </w:rPr>
         <w:t xml:space="preserve"> </w:t>
       </w:r>
       <w:r>
         <w:rPr>
           <w:w w:val="105"/>
-          <w:sz w:val="28"/>
+          <w:sz w:val="26"/>
+          <w:szCs w:val="26"/>
         </w:rPr>
         <w:t>преп.</w:t>
       </w:r>
@@ -731,14 +812,16 @@
         <w:rPr>
           <w:spacing w:val="36"/>
           <w:w w:val="105"/>
-          <w:sz w:val="28"/>
+          <w:sz w:val="26"/>
+          <w:szCs w:val="26"/>
         </w:rPr>
         <w:t xml:space="preserve"> </w:t>
       </w:r>
       <w:r>
         <w:rPr>
           <w:w w:val="105"/>
-          <w:sz w:val="28"/>
+          <w:sz w:val="26"/>
+          <w:szCs w:val="26"/>
         </w:rPr>
         <w:t>кафедры</w:t>
       </w:r>
@@ -746,7 +829,8 @@
         <w:rPr>
           <w:spacing w:val="9"/>
           <w:w w:val="105"/>
-          <w:sz w:val="28"/>
+          <w:sz w:val="26"/>
+          <w:szCs w:val="26"/>
         </w:rPr>
         <w:t xml:space="preserve"> </w:t>
       </w:r>
@@ -754,7 +838,8 @@
         <w:rPr>
           <w:spacing w:val="-4"/>
           <w:w w:val="105"/>
-          <w:sz w:val="28"/>
+          <w:sz w:val="26"/>
+          <w:szCs w:val="26"/>
         </w:rPr>
         <w:t>ИИТ,</w:t>
       </w:r>
@@ -768,46 +853,53 @@
         <w:spacing w:before="17"/>
         <w:ind w:left="5953"/>
         <w:rPr>
-          <w:sz w:val="28"/>
+          <w:sz w:val="26"/>
+          <w:szCs w:val="26"/>
         </w:rPr>
       </w:pPr>
       <w:r>
         <w:rPr>
           <w:spacing w:val="-10"/>
-          <w:sz w:val="28"/>
+          <w:sz w:val="26"/>
+          <w:szCs w:val="26"/>
         </w:rPr>
         <w:t>«</w:t>
       </w:r>
       <w:r>
         <w:rPr>
-          <w:sz w:val="28"/>
+          <w:sz w:val="26"/>
+          <w:szCs w:val="26"/>
           <w:u w:val="single"/>
         </w:rPr>
         <w:tab/>
       </w:r>
       <w:r>
         <w:rPr>
-          <w:sz w:val="28"/>
+          <w:sz w:val="26"/>
+          <w:szCs w:val="26"/>
         </w:rPr>
         <w:t xml:space="preserve">k </w:t>
       </w:r>
       <w:r>
         <w:rPr>
-          <w:sz w:val="28"/>
+          <w:sz w:val="26"/>
+          <w:szCs w:val="26"/>
           <w:u w:val="single"/>
         </w:rPr>
         <w:tab/>
       </w:r>
       <w:r>
         <w:rPr>
-          <w:sz w:val="28"/>
+          <w:sz w:val="26"/>
+          <w:szCs w:val="26"/>
         </w:rPr>
         <w:t xml:space="preserve">2017 </w:t>
       </w:r>
       <w:r>
         <w:rPr>
           <w:spacing w:val="-5"/>
-          <w:sz w:val="28"/>
+          <w:sz w:val="26"/>
+          <w:szCs w:val="26"/>
         </w:rPr>
         <w:t>г.</w:t>
       </w:r>
@@ -815,28 +907,17 @@
     <w:p>
       <w:pPr>
         <w:rPr>
-          <w:sz w:val="28"/>
-        </w:rPr>
-      </w:pPr>
-    </w:p>
-    <w:p>
-      <w:pPr>
-        <w:rPr>
-          <w:sz w:val="28"/>
-        </w:rPr>
-      </w:pPr>
-    </w:p>
-    <w:p>
-      <w:pPr>
-        <w:rPr>
-          <w:sz w:val="28"/>
-        </w:rPr>
-      </w:pPr>
-    </w:p>
-    <w:p>
-      <w:pPr>
-        <w:rPr>
-          <w:sz w:val="28"/>
+          <w:sz w:val="26"/>
+          <w:szCs w:val="26"/>
+          <w:lang w:val="en-US"/>
+        </w:rPr>
+      </w:pPr>
+    </w:p>
+    <w:p>
+      <w:pPr>
+        <w:rPr>
+          <w:sz w:val="26"/>
+          <w:szCs w:val="26"/>
         </w:rPr>
       </w:pPr>
     </w:p>
@@ -844,7 +925,8 @@
       <w:pPr>
         <w:spacing w:before="124"/>
         <w:rPr>
-          <w:sz w:val="28"/>
+          <w:sz w:val="26"/>
+          <w:szCs w:val="26"/>
         </w:rPr>
       </w:pPr>
     </w:p>
@@ -853,13 +935,15 @@
         <w:ind w:left="1" w:right="423"/>
         <w:jc w:val="center"/>
         <w:rPr>
-          <w:sz w:val="28"/>
+          <w:sz w:val="26"/>
+          <w:szCs w:val="26"/>
         </w:rPr>
       </w:pPr>
       <w:r>
         <w:rPr>
           <w:w w:val="105"/>
-          <w:sz w:val="28"/>
+          <w:sz w:val="26"/>
+          <w:szCs w:val="26"/>
         </w:rPr>
         <w:t>Брест</w:t>
       </w:r>
@@ -867,7 +951,8 @@
         <w:rPr>
           <w:spacing w:val="25"/>
           <w:w w:val="105"/>
-          <w:sz w:val="28"/>
+          <w:sz w:val="26"/>
+          <w:szCs w:val="26"/>
         </w:rPr>
         <w:t xml:space="preserve"> </w:t>
       </w:r>
@@ -875,10 +960,13 @@
         <w:rPr>
           <w:spacing w:val="-4"/>
           <w:w w:val="105"/>
-          <w:sz w:val="28"/>
-        </w:rPr>
-        <w:t>2017</w:t>
-      </w:r>
+          <w:sz w:val="26"/>
+          <w:szCs w:val="26"/>
+        </w:rPr>
+        <w:t>2026</w:t>
+      </w:r>
+      <w:bookmarkStart w:id="0" w:name="_GoBack"/>
+      <w:bookmarkEnd w:id="0"/>
     </w:p>
     <w:p>
       <w:pPr>
@@ -960,59 +1048,52 @@
           <w:b/>
           <w:sz w:val="28"/>
         </w:rPr>
-        <w:t xml:space="preserve">. </w:t>
-      </w:r>
-      <w:r>
+        <w:t>. Для последовательности из N целых чисел реализовать обработку:</w:t>
+      </w:r>
+    </w:p>
+    <w:p>
+      <w:pPr>
         <w:rPr>
           <w:b/>
           <w:sz w:val="28"/>
         </w:rPr>
-        <w:t>Для последовательности из N целых чисел реализовать обработку:</w:t>
-      </w:r>
-    </w:p>
-    <w:p>
-      <w:pPr>
+      </w:pPr>
+      <w:r>
         <w:rPr>
           <w:b/>
           <w:sz w:val="28"/>
         </w:rPr>
-      </w:pPr>
+        <w:t xml:space="preserve">Для данной последовательности, </w:t>
+      </w:r>
+      <w:proofErr w:type="gramStart"/>
       <w:r>
         <w:rPr>
           <w:b/>
           <w:sz w:val="28"/>
         </w:rPr>
-        <w:t xml:space="preserve">Для данной последовательности, </w:t>
-      </w:r>
-      <w:proofErr w:type="gramStart"/>
+        <w:t>выводит значение равны</w:t>
+      </w:r>
+      <w:proofErr w:type="gramEnd"/>
       <w:r>
         <w:rPr>
           <w:b/>
           <w:sz w:val="28"/>
         </w:rPr>
-        <w:t>выводит значение равны</w:t>
-      </w:r>
-      <w:proofErr w:type="gramEnd"/>
-      <w:r>
+        <w:t>, если все</w:t>
+      </w:r>
+    </w:p>
+    <w:p>
+      <w:pPr>
         <w:rPr>
           <w:b/>
           <w:sz w:val="28"/>
         </w:rPr>
-        <w:t>, если все</w:t>
-      </w:r>
-    </w:p>
-    <w:p>
-      <w:pPr>
+      </w:pPr>
+      <w:r>
         <w:rPr>
           <w:b/>
           <w:sz w:val="28"/>
         </w:rPr>
-      </w:pPr>
-      <w:r>
-        <w:rPr>
-          <w:b/>
-          <w:sz w:val="28"/>
-        </w:rPr>
         <w:t>элементы последовательности равны и не равны, в противном случае.</w:t>
       </w:r>
     </w:p>
@@ -1323,7 +1404,6 @@
           <w:rFonts w:ascii="Courier New" w:hAnsi="Courier New" w:cs="Courier New"/>
           <w:sz w:val="20"/>
           <w:szCs w:val="20"/>
-          <w:lang w:val="en-US"/>
         </w:rPr>
       </w:pPr>
       <w:r>
@@ -1351,7 +1431,6 @@
           <w:rFonts w:ascii="Courier New" w:hAnsi="Courier New" w:cs="Courier New"/>
           <w:sz w:val="20"/>
           <w:szCs w:val="20"/>
-          <w:lang w:val="en-US"/>
         </w:rPr>
         <w:t xml:space="preserve"> = []</w:t>
       </w:r>
@@ -1363,15 +1442,13 @@
           <w:rFonts w:ascii="Courier New" w:hAnsi="Courier New" w:cs="Courier New"/>
           <w:sz w:val="20"/>
           <w:szCs w:val="20"/>
-          <w:lang w:val="en-US"/>
-        </w:rPr>
-      </w:pPr>
-      <w:r>
-        <w:rPr>
-          <w:rFonts w:ascii="Courier New" w:hAnsi="Courier New" w:cs="Courier New"/>
-          <w:sz w:val="20"/>
-          <w:szCs w:val="20"/>
-          <w:lang w:val="en-US"/>
+        </w:rPr>
+      </w:pPr>
+      <w:r>
+        <w:rPr>
+          <w:rFonts w:ascii="Courier New" w:hAnsi="Courier New" w:cs="Courier New"/>
+          <w:sz w:val="20"/>
+          <w:szCs w:val="20"/>
         </w:rPr>
         <w:t xml:space="preserve">    </w:t>
       </w:r>
@@ -1391,7 +1468,6 @@
           <w:rFonts w:ascii="Courier New" w:hAnsi="Courier New" w:cs="Courier New"/>
           <w:sz w:val="20"/>
           <w:szCs w:val="20"/>
-          <w:lang w:val="en-US"/>
         </w:rPr>
         <w:t>:</w:t>
       </w:r>
@@ -1410,7 +1486,6 @@
           <w:rFonts w:ascii="Courier New" w:hAnsi="Courier New" w:cs="Courier New"/>
           <w:sz w:val="20"/>
           <w:szCs w:val="20"/>
-          <w:lang w:val="en-US"/>
         </w:rPr>
         <w:t xml:space="preserve">        </w:t>
       </w:r>
@@ -4058,7 +4133,6 @@
           <w:rFonts w:ascii="Courier New" w:hAnsi="Courier New" w:cs="Courier New"/>
           <w:sz w:val="20"/>
           <w:szCs w:val="20"/>
-          <w:lang w:val="en-US"/>
         </w:rPr>
       </w:pPr>
       <w:r>
@@ -4085,9 +4159,25 @@
           <w:rFonts w:ascii="Courier New" w:hAnsi="Courier New" w:cs="Courier New"/>
           <w:sz w:val="20"/>
           <w:szCs w:val="20"/>
-          <w:lang w:val="en-US"/>
-        </w:rPr>
-        <w:t>: list[</w:t>
+        </w:rPr>
+        <w:t xml:space="preserve">: </w:t>
+      </w:r>
+      <w:r>
+        <w:rPr>
+          <w:rFonts w:ascii="Courier New" w:hAnsi="Courier New" w:cs="Courier New"/>
+          <w:sz w:val="20"/>
+          <w:szCs w:val="20"/>
+          <w:lang w:val="en-US"/>
+        </w:rPr>
+        <w:t>list</w:t>
+      </w:r>
+      <w:r>
+        <w:rPr>
+          <w:rFonts w:ascii="Courier New" w:hAnsi="Courier New" w:cs="Courier New"/>
+          <w:sz w:val="20"/>
+          <w:szCs w:val="20"/>
+        </w:rPr>
+        <w:t>[</w:t>
       </w:r>
       <w:proofErr w:type="spellStart"/>
       <w:r>
@@ -4105,7 +4195,6 @@
           <w:rFonts w:ascii="Courier New" w:hAnsi="Courier New" w:cs="Courier New"/>
           <w:sz w:val="20"/>
           <w:szCs w:val="20"/>
-          <w:lang w:val="en-US"/>
         </w:rPr>
         <w:t>] = []</w:t>
       </w:r>
@@ -4117,26 +4206,24 @@
           <w:rFonts w:ascii="Courier New" w:hAnsi="Courier New" w:cs="Courier New"/>
           <w:sz w:val="20"/>
           <w:szCs w:val="20"/>
-          <w:lang w:val="en-US"/>
-        </w:rPr>
-      </w:pPr>
-    </w:p>
-    <w:p>
-      <w:pPr>
-        <w:spacing w:before="29"/>
-        <w:rPr>
-          <w:rFonts w:ascii="Courier New" w:hAnsi="Courier New" w:cs="Courier New"/>
-          <w:sz w:val="20"/>
-          <w:szCs w:val="20"/>
-          <w:lang w:val="en-US"/>
-        </w:rPr>
-      </w:pPr>
-      <w:r>
-        <w:rPr>
-          <w:rFonts w:ascii="Courier New" w:hAnsi="Courier New" w:cs="Courier New"/>
-          <w:sz w:val="20"/>
-          <w:szCs w:val="20"/>
-          <w:lang w:val="en-US"/>
+        </w:rPr>
+      </w:pPr>
+    </w:p>
+    <w:p>
+      <w:pPr>
+        <w:spacing w:before="29"/>
+        <w:rPr>
+          <w:rFonts w:ascii="Courier New" w:hAnsi="Courier New" w:cs="Courier New"/>
+          <w:sz w:val="20"/>
+          <w:szCs w:val="20"/>
+          <w:lang w:val="en-US"/>
+        </w:rPr>
+      </w:pPr>
+      <w:r>
+        <w:rPr>
+          <w:rFonts w:ascii="Courier New" w:hAnsi="Courier New" w:cs="Courier New"/>
+          <w:sz w:val="20"/>
+          <w:szCs w:val="20"/>
         </w:rPr>
         <w:t xml:space="preserve">    </w:t>
       </w:r>
@@ -4168,6 +4255,7 @@
           <w:rFonts w:ascii="Courier New" w:hAnsi="Courier New" w:cs="Courier New"/>
           <w:sz w:val="20"/>
           <w:szCs w:val="20"/>
+          <w:lang w:val="en-US"/>
         </w:rPr>
       </w:pPr>
       <w:r>
@@ -4179,23 +4267,25 @@
         </w:rPr>
         <w:t xml:space="preserve">        </w:t>
       </w:r>
-      <w:proofErr w:type="spellStart"/>
-      <w:r>
-        <w:rPr>
-          <w:rFonts w:ascii="Courier New" w:hAnsi="Courier New" w:cs="Courier New"/>
-          <w:sz w:val="20"/>
-          <w:szCs w:val="20"/>
-        </w:rPr>
-        <w:t>print</w:t>
-      </w:r>
-      <w:proofErr w:type="spellEnd"/>
-      <w:r>
-        <w:rPr>
-          <w:rFonts w:ascii="Courier New" w:hAnsi="Courier New" w:cs="Courier New"/>
-          <w:sz w:val="20"/>
-          <w:szCs w:val="20"/>
-        </w:rPr>
-        <w:t xml:space="preserve">("\n--- </w:t>
+      <w:proofErr w:type="gramStart"/>
+      <w:r>
+        <w:rPr>
+          <w:rFonts w:ascii="Courier New" w:hAnsi="Courier New" w:cs="Courier New"/>
+          <w:sz w:val="20"/>
+          <w:szCs w:val="20"/>
+          <w:lang w:val="en-US"/>
+        </w:rPr>
+        <w:t>print(</w:t>
+      </w:r>
+      <w:proofErr w:type="gramEnd"/>
+      <w:r>
+        <w:rPr>
+          <w:rFonts w:ascii="Courier New" w:hAnsi="Courier New" w:cs="Courier New"/>
+          <w:sz w:val="20"/>
+          <w:szCs w:val="20"/>
+          <w:lang w:val="en-US"/>
+        </w:rPr>
+        <w:t xml:space="preserve">"\n--- </w:t>
       </w:r>
       <w:proofErr w:type="spellStart"/>
       <w:r>
@@ -4213,23 +4303,33 @@
           <w:sz w:val="20"/>
           <w:szCs w:val="20"/>
         </w:rPr>
-        <w:t>👋! ---")</w:t>
-      </w:r>
-    </w:p>
-    <w:p>
-      <w:pPr>
-        <w:spacing w:before="29"/>
-        <w:rPr>
-          <w:rFonts w:ascii="Courier New" w:hAnsi="Courier New" w:cs="Courier New"/>
-          <w:sz w:val="20"/>
-          <w:szCs w:val="20"/>
-        </w:rPr>
-      </w:pPr>
-      <w:r>
-        <w:rPr>
-          <w:rFonts w:ascii="Courier New" w:hAnsi="Courier New" w:cs="Courier New"/>
-          <w:sz w:val="20"/>
-          <w:szCs w:val="20"/>
+        <w:t>👋</w:t>
+      </w:r>
+      <w:r>
+        <w:rPr>
+          <w:rFonts w:ascii="Courier New" w:hAnsi="Courier New" w:cs="Courier New"/>
+          <w:sz w:val="20"/>
+          <w:szCs w:val="20"/>
+          <w:lang w:val="en-US"/>
+        </w:rPr>
+        <w:t>! ---")</w:t>
+      </w:r>
+    </w:p>
+    <w:p>
+      <w:pPr>
+        <w:spacing w:before="29"/>
+        <w:rPr>
+          <w:rFonts w:ascii="Courier New" w:hAnsi="Courier New" w:cs="Courier New"/>
+          <w:sz w:val="20"/>
+          <w:szCs w:val="20"/>
+        </w:rPr>
+      </w:pPr>
+      <w:r>
+        <w:rPr>
+          <w:rFonts w:ascii="Courier New" w:hAnsi="Courier New" w:cs="Courier New"/>
+          <w:sz w:val="20"/>
+          <w:szCs w:val="20"/>
+          <w:lang w:val="en-US"/>
         </w:rPr>
         <w:t xml:space="preserve">        </w:t>
       </w:r>
@@ -5475,6 +5575,8 @@
       <w:r>
         <w:rPr>
           <w:rFonts w:asciiTheme="minorHAnsi" w:hAnsiTheme="minorHAnsi" w:cstheme="minorHAnsi"/>
+          <w:noProof/>
+          <w:lang w:eastAsia="ru-RU"/>
         </w:rPr>
         <w:drawing>
           <wp:inline distT="0" distB="0" distL="0" distR="0" wp14:anchorId="27A579C4" wp14:editId="4B62041D">
@@ -6138,6 +6240,7 @@
           <w:rFonts w:ascii="Courier New" w:hAnsi="Courier New" w:cs="Courier New"/>
           <w:sz w:val="20"/>
           <w:szCs w:val="20"/>
+          <w:lang w:val="en-US"/>
         </w:rPr>
       </w:pPr>
       <w:r>
@@ -6166,6 +6269,7 @@
           <w:rFonts w:ascii="Courier New" w:hAnsi="Courier New" w:cs="Courier New"/>
           <w:sz w:val="20"/>
           <w:szCs w:val="20"/>
+          <w:lang w:val="en-US"/>
         </w:rPr>
         <w:t xml:space="preserve"> = {}</w:t>
       </w:r>
@@ -6185,6 +6289,7 @@
           <w:rFonts w:ascii="Courier New" w:hAnsi="Courier New" w:cs="Courier New"/>
           <w:sz w:val="20"/>
           <w:szCs w:val="20"/>
+          <w:lang w:val="en-US"/>
         </w:rPr>
         <w:t xml:space="preserve">    </w:t>
       </w:r>
@@ -8256,6 +8361,8 @@
         <w:rPr>
           <w:rFonts w:ascii="Cambria"/>
           <w:b/>
+          <w:noProof/>
+          <w:lang w:eastAsia="ru-RU"/>
         </w:rPr>
         <w:drawing>
           <wp:inline distT="0" distB="0" distL="0" distR="0" wp14:anchorId="5D366540" wp14:editId="0AD721B8">
@@ -8293,8 +8400,6 @@
           </wp:inline>
         </w:drawing>
       </w:r>
-      <w:bookmarkStart w:id="0" w:name="_GoBack"/>
-      <w:bookmarkEnd w:id="0"/>
     </w:p>
     <w:p>
       <w:pPr>

</xml_diff>